<commit_message>
stage 2 almost complete (miss finishing view)
</commit_message>
<xml_diff>
--- a/ERD/ERD_Luxury watch business_words.docx
+++ b/ERD/ERD_Luxury watch business_words.docx
@@ -209,7 +209,29 @@
       </w:r>
       <w:proofErr w:type="spellEnd"/>
       <w:r>
-        <w:t>), SellerID(fk),</w:t>
+        <w:t>), Seller</w:t>
+      </w:r>
+      <w:r>
+        <w:t>/</w:t>
+      </w:r>
+      <w:proofErr w:type="spellStart"/>
+      <w:r>
+        <w:t>Buyer</w:t>
+      </w:r>
+      <w:r>
+        <w:t>ID</w:t>
+      </w:r>
+      <w:proofErr w:type="spellEnd"/>
+      <w:r>
+        <w:t>(</w:t>
+      </w:r>
+      <w:proofErr w:type="spellStart"/>
+      <w:r>
+        <w:t>fk</w:t>
+      </w:r>
+      <w:proofErr w:type="spellEnd"/>
+      <w:r>
+        <w:t>),</w:t>
       </w:r>
       <w:r>
         <w:t xml:space="preserve"> </w:t>

</xml_diff>

<commit_message>
change Customer/Seller into Client
</commit_message>
<xml_diff>
--- a/ERD/ERD_Luxury watch business_words.docx
+++ b/ERD/ERD_Luxury watch business_words.docx
@@ -101,10 +101,10 @@
         <w:spacing w:line="480" w:lineRule="auto"/>
       </w:pPr>
       <w:r>
-        <w:t>Sellers</w:t>
-      </w:r>
-      <w:r>
-        <w:t>/Buyers</w:t>
+        <w:t>Client</w:t>
+      </w:r>
+      <w:r>
+        <w:t>s</w:t>
       </w:r>
       <w:r>
         <w:t xml:space="preserve">: </w:t>
@@ -113,34 +113,8 @@
         <w:rPr>
           <w:u w:val="single"/>
         </w:rPr>
-        <w:t>Seller</w:t>
-      </w:r>
-      <w:r>
-        <w:rPr>
-          <w:u w:val="single"/>
-        </w:rPr>
-        <w:t>/</w:t>
-      </w:r>
-      <w:proofErr w:type="spellStart"/>
-      <w:r>
-        <w:rPr>
-          <w:u w:val="single"/>
-        </w:rPr>
-        <w:t>Buyer</w:t>
-      </w:r>
-      <w:r>
-        <w:rPr>
-          <w:u w:val="single"/>
-        </w:rPr>
-        <w:t>I</w:t>
-      </w:r>
-      <w:r>
-        <w:rPr>
-          <w:u w:val="single"/>
-        </w:rPr>
-        <w:t>D</w:t>
-      </w:r>
-      <w:proofErr w:type="spellEnd"/>
+        <w:t>ClientID</w:t>
+      </w:r>
       <w:r>
         <w:t xml:space="preserve">, </w:t>
       </w:r>
@@ -193,69 +167,71 @@
       </w:r>
       <w:proofErr w:type="spellEnd"/>
       <w:r>
-        <w:t>), EmployeeID(</w:t>
+        <w:t xml:space="preserve">), </w:t>
       </w:r>
       <w:proofErr w:type="spellStart"/>
       <w:r>
+        <w:t>EmployeeID</w:t>
+      </w:r>
+      <w:proofErr w:type="spellEnd"/>
+      <w:r>
+        <w:t>(</w:t>
+      </w:r>
+      <w:proofErr w:type="spellStart"/>
+      <w:r>
         <w:t>fk</w:t>
       </w:r>
       <w:proofErr w:type="spellEnd"/>
       <w:r>
-        <w:t>), Seller</w:t>
-      </w:r>
+        <w:t xml:space="preserve">), </w:t>
+      </w:r>
+      <w:r>
+        <w:t>ClientID</w:t>
+      </w:r>
+      <w:r>
+        <w:t>(</w:t>
+      </w:r>
+      <w:proofErr w:type="spellStart"/>
+      <w:r>
+        <w:t>fk</w:t>
+      </w:r>
+      <w:proofErr w:type="spellEnd"/>
+      <w:r>
+        <w:t>),</w:t>
+      </w:r>
+      <w:r>
+        <w:t xml:space="preserve"> </w:t>
+      </w:r>
+      <w:r>
+        <w:t xml:space="preserve">Buy/Sell, </w:t>
+      </w:r>
+      <w:proofErr w:type="spellStart"/>
+      <w:r>
+        <w:t>Cash_recieve</w:t>
+      </w:r>
+      <w:proofErr w:type="spellEnd"/>
       <w:r>
         <w:t>/</w:t>
       </w:r>
       <w:proofErr w:type="spellStart"/>
       <w:r>
-        <w:t>Buyer</w:t>
-      </w:r>
-      <w:r>
-        <w:t>ID</w:t>
+        <w:t>payment_status</w:t>
       </w:r>
       <w:proofErr w:type="spellEnd"/>
       <w:r>
-        <w:t>(</w:t>
+        <w:t xml:space="preserve">, </w:t>
+      </w:r>
+      <w:r>
+        <w:t>Price</w:t>
+      </w:r>
+      <w:r>
+        <w:t xml:space="preserve">, Quantity, </w:t>
       </w:r>
       <w:proofErr w:type="spellStart"/>
       <w:r>
-        <w:t>fk</w:t>
+        <w:t>Transaction_date</w:t>
       </w:r>
       <w:proofErr w:type="spellEnd"/>
-      <w:r>
-        <w:t>),</w:t>
-      </w:r>
-      <w:r>
-        <w:t xml:space="preserve"> </w:t>
-      </w:r>
-      <w:r>
-        <w:t xml:space="preserve">Buy/Sell, </w:t>
-      </w:r>
-      <w:proofErr w:type="spellStart"/>
-      <w:r>
-        <w:t>Cash_recieve</w:t>
-      </w:r>
-      <w:proofErr w:type="spellEnd"/>
-      <w:r>
-        <w:t>/</w:t>
-      </w:r>
-      <w:proofErr w:type="spellStart"/>
-      <w:r>
-        <w:t>payment_status</w:t>
-      </w:r>
-      <w:proofErr w:type="spellEnd"/>
-      <w:r>
-        <w:t xml:space="preserve">, </w:t>
-      </w:r>
-      <w:r>
-        <w:t>Price</w:t>
-      </w:r>
-      <w:r>
-        <w:t xml:space="preserve">, Quantity, </w:t>
-      </w:r>
-      <w:r>
-        <w:t>Transaction_date</w:t>
-      </w:r>
     </w:p>
     <w:p>
       <w:pPr>
@@ -268,18 +244,18 @@
           <w:noProof/>
         </w:rPr>
         <w:drawing>
-          <wp:anchor distT="0" distB="0" distL="114300" distR="114300" simplePos="0" relativeHeight="251658240" behindDoc="0" locked="0" layoutInCell="1" allowOverlap="1" wp14:anchorId="0D240ED4" wp14:editId="74C0DB81">
+          <wp:anchor distT="0" distB="0" distL="114300" distR="114300" simplePos="0" relativeHeight="251658240" behindDoc="0" locked="0" layoutInCell="1" allowOverlap="1" wp14:anchorId="0D240ED4" wp14:editId="3B116D19">
             <wp:simplePos x="0" y="0"/>
             <wp:positionH relativeFrom="margin">
-              <wp:align>center</wp:align>
+              <wp:posOffset>375920</wp:posOffset>
             </wp:positionH>
             <wp:positionV relativeFrom="margin">
-              <wp:posOffset>2988875</wp:posOffset>
+              <wp:posOffset>3234055</wp:posOffset>
             </wp:positionV>
-            <wp:extent cx="5183505" cy="5841365"/>
-            <wp:effectExtent l="0" t="0" r="0" b="6985"/>
+            <wp:extent cx="5183505" cy="5350510"/>
+            <wp:effectExtent l="0" t="0" r="0" b="2540"/>
             <wp:wrapSquare wrapText="bothSides"/>
-            <wp:docPr id="1" name="Picture 1" descr="Diagram&#10;&#10;Description automatically generated"/>
+            <wp:docPr id="1" name="Picture 1"/>
             <wp:cNvGraphicFramePr>
               <a:graphicFrameLocks xmlns:a="http://schemas.openxmlformats.org/drawingml/2006/main" noChangeAspect="1"/>
             </wp:cNvGraphicFramePr>
@@ -287,7 +263,7 @@
               <a:graphicData uri="http://schemas.openxmlformats.org/drawingml/2006/picture">
                 <pic:pic xmlns:pic="http://schemas.openxmlformats.org/drawingml/2006/picture">
                   <pic:nvPicPr>
-                    <pic:cNvPr id="1" name="Picture 1" descr="Diagram&#10;&#10;Description automatically generated"/>
+                    <pic:cNvPr id="1" name="Picture 1"/>
                     <pic:cNvPicPr/>
                   </pic:nvPicPr>
                   <pic:blipFill>
@@ -305,7 +281,7 @@
                   <pic:spPr>
                     <a:xfrm>
                       <a:off x="0" y="0"/>
-                      <a:ext cx="5183505" cy="5841365"/>
+                      <a:ext cx="5183505" cy="5350510"/>
                     </a:xfrm>
                     <a:prstGeom prst="rect">
                       <a:avLst/>

</xml_diff>